<commit_message>
COMMIT ANTES DA ALTERAÇÃO DE UF ORIGEM E DESTINO-17012022
</commit_message>
<xml_diff>
--- a/doc_integracao_precisomtx_api-2022.docx
+++ b/doc_integracao_precisomtx_api-2022.docx
@@ -143,6 +143,16 @@
       <w:r>
         <w:t>api</w:t>
       </w:r>
+      <w:r>
+        <w:t xml:space="preserve"> </w:t>
+      </w:r>
+      <w:r>
+        <w:rPr>
+          <w:sz w:val="16"/>
+          <w:szCs w:val="16"/>
+        </w:rPr>
+        <w:t>(atualizado em 17/01/2022)</w:t>
+      </w:r>
     </w:p>
     <w:p>
       <w:pPr>
@@ -1483,6 +1493,10 @@
         </w:tabs>
         <w:spacing w:before="1"/>
         <w:ind w:left="121"/>
+        <w:rPr>
+          <w:color w:val="0562C1"/>
+          <w:u w:val="single" w:color="0562C1"/>
+        </w:rPr>
       </w:pPr>
       <w:r>
         <w:t>"EMAIL"</w:t>
@@ -1506,6 +1520,52 @@
           <w:t>EMAIL@DAEMPRESA.COM.BR</w:t>
         </w:r>
       </w:hyperlink>
+      <w:r>
+        <w:rPr>
+          <w:color w:val="0562C1"/>
+          <w:u w:val="single" w:color="0562C1"/>
+        </w:rPr>
+        <w:t>,</w:t>
+      </w:r>
+    </w:p>
+    <w:p>
+      <w:pPr>
+        <w:pStyle w:val="Corpodetexto"/>
+        <w:tabs>
+          <w:tab w:val="left" w:pos="2223"/>
+        </w:tabs>
+        <w:spacing w:before="1"/>
+        <w:ind w:left="121"/>
+        <w:rPr>
+          <w:color w:val="0562C1"/>
+          <w:u w:val="single" w:color="0562C1"/>
+        </w:rPr>
+      </w:pPr>
+    </w:p>
+    <w:p>
+      <w:pPr>
+        <w:pStyle w:val="Corpodetexto"/>
+        <w:tabs>
+          <w:tab w:val="left" w:pos="2223"/>
+        </w:tabs>
+        <w:spacing w:before="1"/>
+        <w:ind w:left="121"/>
+      </w:pPr>
+      <w:r>
+        <w:t>"USUARIO_ADMIN_INICIAL":"</w:t>
+      </w:r>
+      <w:r>
+        <w:t>usuario_inicial</w:t>
+      </w:r>
+      <w:r>
+        <w:t>@</w:t>
+      </w:r>
+      <w:r>
+        <w:t>emailvalido</w:t>
+      </w:r>
+      <w:r>
+        <w:t>.com"</w:t>
+      </w:r>
     </w:p>
     <w:p>
       <w:pPr>
@@ -1516,6 +1576,77 @@
       <w:r>
         <w:t>}]</w:t>
       </w:r>
+    </w:p>
+    <w:p>
+      <w:pPr>
+        <w:pStyle w:val="Corpodetexto"/>
+        <w:spacing w:before="160"/>
+        <w:ind w:left="121"/>
+        <w:rPr>
+          <w:color w:val="FF0000"/>
+          <w:sz w:val="18"/>
+          <w:szCs w:val="18"/>
+        </w:rPr>
+      </w:pPr>
+      <w:r>
+        <w:rPr>
+          <w:color w:val="FF0000"/>
+          <w:sz w:val="18"/>
+          <w:szCs w:val="18"/>
+        </w:rPr>
+        <w:t>(Obs.: Com a atualização o campo USUARIO_ADMIN_INICIAL foi incluido como obrigatório, o mesmo será usado para criar um usuário inicial, cuja a senha será enviada para esse e-mail</w:t>
+      </w:r>
+      <w:r>
+        <w:rPr>
+          <w:color w:val="FF0000"/>
+          <w:sz w:val="18"/>
+          <w:szCs w:val="18"/>
+        </w:rPr>
+        <w:t xml:space="preserve"> e no primeiro acesso o sistema irá solicitar a ateração</w:t>
+      </w:r>
+      <w:r>
+        <w:rPr>
+          <w:color w:val="FF0000"/>
+          <w:sz w:val="18"/>
+          <w:szCs w:val="18"/>
+        </w:rPr>
+        <w:t>)</w:t>
+      </w:r>
+    </w:p>
+    <w:p>
+      <w:pPr>
+        <w:pStyle w:val="Corpodetexto"/>
+        <w:spacing w:before="160"/>
+        <w:ind w:left="121"/>
+      </w:pPr>
+    </w:p>
+    <w:p>
+      <w:pPr>
+        <w:pStyle w:val="Corpodetexto"/>
+        <w:spacing w:before="160"/>
+        <w:ind w:left="121"/>
+      </w:pPr>
+    </w:p>
+    <w:p>
+      <w:pPr>
+        <w:pStyle w:val="Corpodetexto"/>
+        <w:spacing w:before="160"/>
+        <w:ind w:left="121"/>
+      </w:pPr>
+    </w:p>
+    <w:p>
+      <w:pPr>
+        <w:pStyle w:val="Corpodetexto"/>
+        <w:spacing w:before="160"/>
+        <w:ind w:left="121"/>
+      </w:pPr>
+    </w:p>
+    <w:p>
+      <w:pPr>
+        <w:pStyle w:val="Corpodetexto"/>
+        <w:spacing w:before="160"/>
+        <w:ind w:left="121"/>
+      </w:pPr>
     </w:p>
     <w:p>
       <w:pPr>
@@ -1726,15 +1857,7 @@
         <w:t>cadastrar.</w:t>
       </w:r>
     </w:p>
-    <w:p>
-      <w:pPr>
-        <w:sectPr>
-          <w:pgSz w:w="11910" w:h="16840"/>
-          <w:pgMar w:top="1380" w:right="1580" w:bottom="280" w:left="1580" w:header="720" w:footer="720" w:gutter="0"/>
-          <w:cols w:space="720"/>
-        </w:sectPr>
-      </w:pPr>
-    </w:p>
+    <w:p/>
     <w:p>
       <w:pPr>
         <w:pStyle w:val="Corpodetexto"/>
@@ -1743,7 +1866,6 @@
         <w:jc w:val="both"/>
       </w:pPr>
       <w:r>
-        <w:lastRenderedPageBreak/>
         <w:t>Quando efetuar a requisição do tipo post com o cnpj o sistema ira veriricar se o cnpj</w:t>
       </w:r>
       <w:r>
@@ -1899,7 +2021,25 @@
         <w:jc w:val="both"/>
       </w:pPr>
       <w:r>
-        <w:t>No momento do cadastro da empresa o sistema ira criar um usuário padrão e a</w:t>
+        <w:t>No momento do cadastro da empresa o sistema ira criar um usuário padrão</w:t>
+      </w:r>
+      <w:r>
+        <w:t xml:space="preserve"> inicial  </w:t>
+      </w:r>
+      <w:r>
+        <w:rPr>
+          <w:color w:val="FF0000"/>
+        </w:rPr>
+        <w:t>com perfil de administrador, a senha será encaminhada por e-mail e deverá ser alterada no primeiro acesso</w:t>
+      </w:r>
+      <w:r>
+        <w:rPr>
+          <w:color w:val="FF0000"/>
+        </w:rPr>
+        <w:t xml:space="preserve">. </w:t>
+      </w:r>
+      <w:r>
+        <w:t>A</w:t>
       </w:r>
       <w:r>
         <w:rPr>
@@ -1917,45 +2057,45 @@
         <w:t xml:space="preserve"> </w:t>
       </w:r>
       <w:r>
-        <w:t>analise de toda a tributação que for enviada para o sistema e sem esse usuario não é</w:t>
-      </w:r>
-      <w:r>
-        <w:rPr>
-          <w:spacing w:val="1"/>
-        </w:rPr>
-        <w:t xml:space="preserve"> </w:t>
-      </w:r>
-      <w:r>
-        <w:t>possivel validar o acesso. No retorno da requisição esse usuário é informado e pode</w:t>
-      </w:r>
-      <w:r>
-        <w:rPr>
-          <w:spacing w:val="1"/>
-        </w:rPr>
-        <w:t xml:space="preserve"> </w:t>
-      </w:r>
-      <w:r>
-        <w:t xml:space="preserve">ser usado para acessar o sistema pela url </w:t>
+        <w:t>analise de toda a tributação que for enviada para o sistema</w:t>
+      </w:r>
+      <w:r>
+        <w:t xml:space="preserve">, e obviamente, </w:t>
+      </w:r>
+      <w:r>
+        <w:t>sem esse usuario não é</w:t>
+      </w:r>
+      <w:r>
+        <w:rPr>
+          <w:spacing w:val="1"/>
+        </w:rPr>
+        <w:t xml:space="preserve"> </w:t>
+      </w:r>
+      <w:r>
+        <w:t xml:space="preserve">possivel validar o acesso. </w:t>
+      </w:r>
+      <w:r>
+        <w:t xml:space="preserve">A </w:t>
+      </w:r>
+      <w:r>
+        <w:t>url</w:t>
+      </w:r>
+      <w:r>
+        <w:t xml:space="preserve"> do sistema é:</w:t>
+      </w:r>
+      <w:r>
+        <w:t xml:space="preserve"> </w:t>
       </w:r>
       <w:hyperlink r:id="rId7" w:history="1">
         <w:r>
           <w:rPr>
             <w:rStyle w:val="Hyperlink"/>
           </w:rPr>
-          <w:t>http://18.191.111.210/</w:t>
+          <w:t>http://3.141.167.140</w:t>
         </w:r>
       </w:hyperlink>
       <w:r>
-        <w:t xml:space="preserve"> caso o cliente</w:t>
-      </w:r>
-      <w:r>
-        <w:rPr>
-          <w:spacing w:val="1"/>
-        </w:rPr>
-        <w:t xml:space="preserve"> </w:t>
-      </w:r>
-      <w:r>
-        <w:t>deseje.</w:t>
+        <w:t xml:space="preserve"> e deverá ser acessada com esse login ja atualizado no primeiro aceso.</w:t>
       </w:r>
     </w:p>
     <w:p>
@@ -2272,13 +2412,25 @@
         <w:t>refere-se a empresa já cadastrada e já com tributações</w:t>
       </w:r>
       <w:r>
+        <w:t xml:space="preserve"> </w:t>
+      </w:r>
+      <w:r>
         <w:rPr>
           <w:spacing w:val="-59"/>
         </w:rPr>
         <w:t xml:space="preserve"> </w:t>
       </w:r>
       <w:r>
+        <w:rPr>
+          <w:spacing w:val="-59"/>
+        </w:rPr>
+        <w:t xml:space="preserve">    </w:t>
+      </w:r>
+      <w:r>
         <w:t>cadastradas.</w:t>
+      </w:r>
+      <w:r>
+        <w:t xml:space="preserve"> </w:t>
       </w:r>
     </w:p>
     <w:sectPr>

</xml_diff>

<commit_message>
commit 17022022 - ultima release
</commit_message>
<xml_diff>
--- a/doc_integracao_precisomtx_api-2022.docx
+++ b/doc_integracao_precisomtx_api-2022.docx
@@ -151,7 +151,35 @@
           <w:sz w:val="16"/>
           <w:szCs w:val="16"/>
         </w:rPr>
-        <w:t>(atualizado em 17/01/2022)</w:t>
+        <w:t>(atualizado em 1</w:t>
+      </w:r>
+      <w:r>
+        <w:rPr>
+          <w:sz w:val="16"/>
+          <w:szCs w:val="16"/>
+        </w:rPr>
+        <w:t>4</w:t>
+      </w:r>
+      <w:r>
+        <w:rPr>
+          <w:sz w:val="16"/>
+          <w:szCs w:val="16"/>
+        </w:rPr>
+        <w:t>/0</w:t>
+      </w:r>
+      <w:r>
+        <w:rPr>
+          <w:sz w:val="16"/>
+          <w:szCs w:val="16"/>
+        </w:rPr>
+        <w:t>2</w:t>
+      </w:r>
+      <w:r>
+        <w:rPr>
+          <w:sz w:val="16"/>
+          <w:szCs w:val="16"/>
+        </w:rPr>
+        <w:t>/2022)</w:t>
       </w:r>
     </w:p>
     <w:p>
@@ -922,7 +950,19 @@
         <w:rPr>
           <w:sz w:val="24"/>
         </w:rPr>
-        <w:t>atraves de gravicos dentro da mesma api, modficando é claro a requisição para</w:t>
+        <w:t>atraves de gr</w:t>
+      </w:r>
+      <w:r>
+        <w:rPr>
+          <w:sz w:val="24"/>
+        </w:rPr>
+        <w:t>áf</w:t>
+      </w:r>
+      <w:r>
+        <w:rPr>
+          <w:sz w:val="24"/>
+        </w:rPr>
+        <w:t>icos dentro da mesma api, modficando é claro a requisição para</w:t>
       </w:r>
       <w:r>
         <w:rPr>
@@ -936,6 +976,91 @@
           <w:sz w:val="24"/>
         </w:rPr>
         <w:t>esse fim.</w:t>
+      </w:r>
+    </w:p>
+    <w:p>
+      <w:pPr>
+        <w:spacing w:before="160" w:line="360" w:lineRule="auto"/>
+        <w:ind w:left="121" w:right="116" w:firstLine="708"/>
+        <w:jc w:val="both"/>
+        <w:rPr>
+          <w:sz w:val="24"/>
+        </w:rPr>
+      </w:pPr>
+      <w:r>
+        <w:rPr>
+          <w:sz w:val="24"/>
+        </w:rPr>
+        <w:t xml:space="preserve">Requisitos implementados em fevereiro de 2022: Para efetuar o cadastro da Empresa do cliente, é necessário haver uma SOFTWARE HOUSE cadastrada previamente. Essa Software House será responsavel pela e uso da API de integração com o sistema MTX. O Cnpj da Software House deverá ser informado no corpo da requisição, confore axemplo abaixo. Caso não exista o cnpj em questão no banco cadastrado, uma exceção é lançada e o resultado pode ser visto no retorno da requisição. </w:t>
+      </w:r>
+      <w:r>
+        <w:rPr>
+          <w:color w:val="FF0000"/>
+          <w:sz w:val="24"/>
+        </w:rPr>
+        <w:t xml:space="preserve">Alem de informar o cnpj da software house é necessário infomar ainda uma “chave” no header da requisição. </w:t>
+      </w:r>
+      <w:r>
+        <w:rPr>
+          <w:sz w:val="24"/>
+        </w:rPr>
+        <w:t>Cada software house homologada terá sua chave, e cada Empresa cadastrada será vinculada a sua software house, sendo assim, não sera possivel cadastro de empresas cuja software house não seja homologada pela  Preciso Tax, tampouco uma software house cadastrar Empresas já vinculadas a outra Software House.</w:t>
+      </w:r>
+      <w:r>
+        <w:rPr>
+          <w:sz w:val="24"/>
+        </w:rPr>
+        <w:t xml:space="preserve"> (no header da requisição informar </w:t>
+      </w:r>
+      <w:r>
+        <w:rPr>
+          <w:color w:val="FF0000"/>
+          <w:sz w:val="24"/>
+        </w:rPr>
+        <w:t>“chave”</w:t>
+      </w:r>
+      <w:r>
+        <w:rPr>
+          <w:sz w:val="24"/>
+        </w:rPr>
+        <w:t xml:space="preserve"> no key e </w:t>
+      </w:r>
+      <w:r>
+        <w:rPr>
+          <w:color w:val="FF0000"/>
+          <w:sz w:val="20"/>
+          <w:szCs w:val="20"/>
+        </w:rPr>
+        <w:t>ezD9ZwF2PLehU4lkc0zvPOIL6EVGx7T4D/tgarWDfSTa1F5OUNAufYZpUrzxu14T</w:t>
+      </w:r>
+      <w:r>
+        <w:rPr>
+          <w:color w:val="FF0000"/>
+          <w:sz w:val="24"/>
+        </w:rPr>
+        <w:t xml:space="preserve"> </w:t>
+      </w:r>
+      <w:r>
+        <w:rPr>
+          <w:sz w:val="24"/>
+        </w:rPr>
+        <w:t xml:space="preserve">no value. </w:t>
+      </w:r>
+      <w:r>
+        <w:rPr>
+          <w:b/>
+          <w:bCs/>
+          <w:sz w:val="24"/>
+        </w:rPr>
+        <w:t>Essa é a chave da NortSys.</w:t>
+      </w:r>
+      <w:r>
+        <w:rPr>
+          <w:b/>
+          <w:bCs/>
+          <w:sz w:val="24"/>
+        </w:rPr>
+        <w:t xml:space="preserve"> </w:t>
       </w:r>
     </w:p>
     <w:p>
@@ -1328,6 +1453,7 @@
         <w:ind w:left="121"/>
       </w:pPr>
       <w:r>
+        <w:lastRenderedPageBreak/>
         <w:t>"NUMERO"</w:t>
       </w:r>
       <w:r>
@@ -1552,19 +1678,47 @@
         <w:ind w:left="121"/>
       </w:pPr>
       <w:r>
-        <w:t>"USUARIO_ADMIN_INICIAL":"</w:t>
-      </w:r>
-      <w:r>
-        <w:t>usuario_inicial</w:t>
-      </w:r>
-      <w:r>
-        <w:t>@</w:t>
-      </w:r>
-      <w:r>
-        <w:t>emailvalido</w:t>
-      </w:r>
-      <w:r>
-        <w:t>.com"</w:t>
+        <w:t>"USUARIO_ADMIN_INICIAL":</w:t>
+      </w:r>
+      <w:hyperlink r:id="rId7" w:history="1">
+        <w:r>
+          <w:rPr>
+            <w:rStyle w:val="Hyperlink"/>
+          </w:rPr>
+          <w:t>usuario_inicial@emailvalido.com</w:t>
+        </w:r>
+      </w:hyperlink>
+      <w:r>
+        <w:t>,</w:t>
+      </w:r>
+    </w:p>
+    <w:p>
+      <w:pPr>
+        <w:pStyle w:val="Corpodetexto"/>
+        <w:tabs>
+          <w:tab w:val="left" w:pos="2223"/>
+        </w:tabs>
+        <w:spacing w:before="1"/>
+        <w:ind w:left="121"/>
+      </w:pPr>
+    </w:p>
+    <w:p>
+      <w:pPr>
+        <w:pStyle w:val="Corpodetexto"/>
+        <w:tabs>
+          <w:tab w:val="left" w:pos="2223"/>
+        </w:tabs>
+        <w:spacing w:before="1"/>
+        <w:ind w:left="121"/>
+      </w:pPr>
+      <w:r>
+        <w:t>"CNPJ_SOFTWAREHOUSE" : "</w:t>
+      </w:r>
+      <w:r>
+        <w:t>22222222222222</w:t>
+      </w:r>
+      <w:r>
+        <w:t>"</w:t>
       </w:r>
     </w:p>
     <w:p>
@@ -1612,6 +1766,14 @@
         </w:rPr>
         <w:t>)</w:t>
       </w:r>
+      <w:r>
+        <w:rPr>
+          <w:color w:val="FF0000"/>
+          <w:sz w:val="18"/>
+          <w:szCs w:val="18"/>
+        </w:rPr>
+        <w:t>. O envio do usuario admin incial continua funcionando.</w:t>
+      </w:r>
     </w:p>
     <w:p>
       <w:pPr>
@@ -1625,21 +1787,11 @@
         <w:pStyle w:val="Corpodetexto"/>
         <w:spacing w:before="160"/>
         <w:ind w:left="121"/>
-      </w:pPr>
-    </w:p>
-    <w:p>
-      <w:pPr>
-        <w:pStyle w:val="Corpodetexto"/>
-        <w:spacing w:before="160"/>
-        <w:ind w:left="121"/>
-      </w:pPr>
-    </w:p>
-    <w:p>
-      <w:pPr>
-        <w:pStyle w:val="Corpodetexto"/>
-        <w:spacing w:before="160"/>
-        <w:ind w:left="121"/>
-      </w:pPr>
+        <w:jc w:val="both"/>
+      </w:pPr>
+      <w:r>
+        <w:t>O cadastro da Software House deverá ser discutido em momento oporutuno, uma vez que a sugestão é que a solicitação de uso do sistema PrecisoMTX seja feito via página web e os dados enviados analisados por usuarios da Preciso. Apos a analise a Software House é cadastrada e homolagada para usar o sistema. Outro ponto a ser confirmado é a questão dos planos que as empresas deverão adquirir pra uso do sistema.</w:t>
+      </w:r>
     </w:p>
     <w:p>
       <w:pPr>
@@ -2086,7 +2238,7 @@
       <w:r>
         <w:t xml:space="preserve"> </w:t>
       </w:r>
-      <w:hyperlink r:id="rId7" w:history="1">
+      <w:hyperlink r:id="rId8" w:history="1">
         <w:r>
           <w:rPr>
             <w:rStyle w:val="Hyperlink"/>
@@ -2117,7 +2269,7 @@
       <w:r>
         <w:t xml:space="preserve">atraves da url: </w:t>
       </w:r>
-      <w:hyperlink r:id="rId8" w:history="1">
+      <w:hyperlink r:id="rId9" w:history="1">
         <w:r>
           <w:rPr>
             <w:rStyle w:val="Hyperlink"/>
@@ -2146,6 +2298,7 @@
           <w:rFonts w:ascii="Arial" w:hAnsi="Arial"/>
           <w:b/>
         </w:rPr>
+        <w:lastRenderedPageBreak/>
         <w:t xml:space="preserve">{cnpj} </w:t>
       </w:r>
       <w:r>
@@ -2193,6 +2346,9 @@
         <w:spacing w:before="165" w:line="357" w:lineRule="auto"/>
         <w:ind w:left="121" w:right="120"/>
         <w:jc w:val="both"/>
+        <w:rPr>
+          <w:color w:val="FF0000"/>
+        </w:rPr>
       </w:pPr>
       <w:r>
         <w:rPr>
@@ -2322,7 +2478,13 @@
         <w:t>produtos</w:t>
       </w:r>
       <w:r>
-        <w:t>.</w:t>
+        <w:t xml:space="preserve"> </w:t>
+      </w:r>
+      <w:r>
+        <w:rPr>
+          <w:color w:val="FF0000"/>
+        </w:rPr>
+        <w:t>bem como a “chave” da Software House, informada no header, da mesma forma como foi feito no cadastro da Empresa.</w:t>
       </w:r>
     </w:p>
     <w:p>
@@ -2363,7 +2525,7 @@
       <w:r>
         <w:t xml:space="preserve">essa url: </w:t>
       </w:r>
-      <w:hyperlink r:id="rId9" w:history="1">
+      <w:hyperlink r:id="rId10" w:history="1">
         <w:r>
           <w:rPr>
             <w:rStyle w:val="Hyperlink"/>
@@ -2432,6 +2594,63 @@
       <w:r>
         <w:t xml:space="preserve"> </w:t>
       </w:r>
+    </w:p>
+    <w:p>
+      <w:pPr>
+        <w:pStyle w:val="Corpodetexto"/>
+        <w:spacing w:before="168" w:line="259" w:lineRule="auto"/>
+        <w:ind w:left="121" w:right="366"/>
+        <w:jc w:val="both"/>
+      </w:pPr>
+    </w:p>
+    <w:p>
+      <w:pPr>
+        <w:pStyle w:val="Corpodetexto"/>
+        <w:spacing w:before="168" w:line="259" w:lineRule="auto"/>
+        <w:ind w:left="121" w:right="366"/>
+        <w:jc w:val="both"/>
+      </w:pPr>
+      <w:r>
+        <w:t xml:space="preserve">Apos a analise dos dados enviados e possivel correção de informações os produtos podem ser retornados atraves da requisição GET em </w:t>
+      </w:r>
+    </w:p>
+    <w:p>
+      <w:pPr>
+        <w:pStyle w:val="Corpodetexto"/>
+        <w:spacing w:before="168" w:line="259" w:lineRule="auto"/>
+        <w:ind w:left="121" w:right="366"/>
+        <w:jc w:val="both"/>
+      </w:pPr>
+      <w:hyperlink r:id="rId11" w:history="1">
+        <w:r>
+          <w:rPr>
+            <w:rStyle w:val="Hyperlink"/>
+          </w:rPr>
+          <w:t>http://precisotax-001-site3.itempurl.com/api/TributacaoEmpresas/</w:t>
+        </w:r>
+        <w:r>
+          <w:rPr>
+            <w:rStyle w:val="Hyperlink"/>
+          </w:rPr>
+          <w:t>{cnpj}</w:t>
+        </w:r>
+      </w:hyperlink>
+    </w:p>
+    <w:p>
+      <w:pPr>
+        <w:pStyle w:val="Corpodetexto"/>
+        <w:spacing w:before="168" w:line="259" w:lineRule="auto"/>
+        <w:ind w:left="121" w:right="366"/>
+        <w:jc w:val="both"/>
+      </w:pPr>
+    </w:p>
+    <w:p>
+      <w:pPr>
+        <w:pStyle w:val="Corpodetexto"/>
+        <w:spacing w:before="168" w:line="259" w:lineRule="auto"/>
+        <w:ind w:left="121" w:right="366"/>
+        <w:jc w:val="both"/>
+      </w:pPr>
     </w:p>
     <w:sectPr>
       <w:pgSz w:w="11910" w:h="16840"/>

</xml_diff>